<commit_message>
changes on word file
</commit_message>
<xml_diff>
--- a/Fall 2025/CYBR3030 Identity Management/Course Assessments/Portfolio Assignment/Portfolio Assignment - Arr Domingo.docx
+++ b/Fall 2025/CYBR3030 Identity Management/Course Assessments/Portfolio Assignment/Portfolio Assignment - Arr Domingo.docx
@@ -225,18 +225,8 @@
           <w:sz w:val="24"/>
           <w:szCs w:val="24"/>
         </w:rPr>
-        <w:t>Instructor: Sam El-</w:t>
-      </w:r>
-      <w:proofErr w:type="spellStart"/>
-      <w:r>
-        <w:rPr>
-          <w:rFonts w:cstheme="minorHAnsi"/>
-          <w:sz w:val="24"/>
-          <w:szCs w:val="24"/>
-        </w:rPr>
-        <w:t>Awour</w:t>
-      </w:r>
-      <w:proofErr w:type="spellEnd"/>
+        <w:t>Instructor: Sam El-Awour</w:t>
+      </w:r>
     </w:p>
     <w:sdt>
       <w:sdtPr>
@@ -4394,27 +4384,7 @@
           <w:szCs w:val="24"/>
           <w:lang w:val="en-US"/>
         </w:rPr>
-        <w:t>Nexus Group. (n.d.). Identity Management (</w:t>
-      </w:r>
-      <w:proofErr w:type="spellStart"/>
-      <w:r>
-        <w:rPr>
-          <w:rFonts w:cstheme="minorHAnsi"/>
-          <w:sz w:val="24"/>
-          <w:szCs w:val="24"/>
-          <w:lang w:val="en-US"/>
-        </w:rPr>
-        <w:t>IdM</w:t>
-      </w:r>
-      <w:proofErr w:type="spellEnd"/>
-      <w:r>
-        <w:rPr>
-          <w:rFonts w:cstheme="minorHAnsi"/>
-          <w:sz w:val="24"/>
-          <w:szCs w:val="24"/>
-          <w:lang w:val="en-US"/>
-        </w:rPr>
-        <w:t xml:space="preserve">) Introduction. </w:t>
+        <w:t xml:space="preserve">Nexus Group. (n.d.). Identity Management (IdM) Introduction. </w:t>
       </w:r>
       <w:hyperlink r:id="rId10" w:history="1">
         <w:r>
@@ -4439,25 +4409,14 @@
           <w:lang w:val="en-US"/>
         </w:rPr>
       </w:pPr>
-      <w:proofErr w:type="spellStart"/>
-      <w:r>
-        <w:rPr>
-          <w:rFonts w:cstheme="minorHAnsi"/>
-          <w:sz w:val="24"/>
-          <w:szCs w:val="24"/>
-          <w:lang w:val="en-US"/>
-        </w:rPr>
-        <w:t>EnigmaTracer</w:t>
-      </w:r>
-      <w:proofErr w:type="spellEnd"/>
-      <w:r>
-        <w:rPr>
-          <w:rFonts w:cstheme="minorHAnsi"/>
-          <w:sz w:val="24"/>
-          <w:szCs w:val="24"/>
-          <w:lang w:val="en-US"/>
-        </w:rPr>
-        <w:t xml:space="preserve">. (n.d.). Cybersecurity Basics: Understanding IAAA Access Control. </w:t>
+      <w:r>
+        <w:rPr>
+          <w:rFonts w:cstheme="minorHAnsi"/>
+          <w:sz w:val="24"/>
+          <w:szCs w:val="24"/>
+          <w:lang w:val="en-US"/>
+        </w:rPr>
+        <w:t xml:space="preserve">EnigmaTracer. (n.d.). Cybersecurity Basics: Understanding IAAA Access Control. </w:t>
       </w:r>
       <w:hyperlink r:id="rId11" w:history="1">
         <w:r>
@@ -4557,25 +4516,14 @@
           <w:lang w:val="en-US"/>
         </w:rPr>
       </w:pPr>
-      <w:proofErr w:type="spellStart"/>
-      <w:r>
-        <w:rPr>
-          <w:rFonts w:cstheme="minorHAnsi"/>
-          <w:sz w:val="24"/>
-          <w:szCs w:val="24"/>
-          <w:lang w:val="en-US"/>
-        </w:rPr>
-        <w:t>SecurEnds</w:t>
-      </w:r>
-      <w:proofErr w:type="spellEnd"/>
-      <w:r>
-        <w:rPr>
-          <w:rFonts w:cstheme="minorHAnsi"/>
-          <w:sz w:val="24"/>
-          <w:szCs w:val="24"/>
-          <w:lang w:val="en-US"/>
-        </w:rPr>
-        <w:t xml:space="preserve">. (2025, May 14). Identity Lifecycle Management: A Complete Guide. </w:t>
+      <w:r>
+        <w:rPr>
+          <w:rFonts w:cstheme="minorHAnsi"/>
+          <w:sz w:val="24"/>
+          <w:szCs w:val="24"/>
+          <w:lang w:val="en-US"/>
+        </w:rPr>
+        <w:t xml:space="preserve">SecurEnds. (2025, May 14). Identity Lifecycle Management: A Complete Guide. </w:t>
       </w:r>
       <w:hyperlink r:id="rId14" w:history="1">
         <w:r>
@@ -4723,27 +4671,7 @@
           <w:szCs w:val="24"/>
           <w:lang w:val="en-US"/>
         </w:rPr>
-        <w:t xml:space="preserve">intro - rework at the end so </w:t>
-      </w:r>
-      <w:proofErr w:type="gramStart"/>
-      <w:r>
-        <w:rPr>
-          <w:rFonts w:cstheme="minorHAnsi"/>
-          <w:sz w:val="24"/>
-          <w:szCs w:val="24"/>
-          <w:lang w:val="en-US"/>
-        </w:rPr>
-        <w:t>other</w:t>
-      </w:r>
-      <w:proofErr w:type="gramEnd"/>
-      <w:r>
-        <w:rPr>
-          <w:rFonts w:cstheme="minorHAnsi"/>
-          <w:sz w:val="24"/>
-          <w:szCs w:val="24"/>
-          <w:lang w:val="en-US"/>
-        </w:rPr>
-        <w:t xml:space="preserve"> topic will be included.</w:t>
+        <w:t>intro - rework at the end so other topic will be included.</w:t>
       </w:r>
     </w:p>
     <w:p>
@@ -4776,27 +4704,7 @@
           <w:szCs w:val="24"/>
           <w:lang w:val="en-US"/>
         </w:rPr>
-        <w:t xml:space="preserve">main topic (ex, IAM Fundamentals) - </w:t>
-      </w:r>
-      <w:proofErr w:type="gramStart"/>
-      <w:r>
-        <w:rPr>
-          <w:rFonts w:cstheme="minorHAnsi"/>
-          <w:sz w:val="24"/>
-          <w:szCs w:val="24"/>
-          <w:lang w:val="en-US"/>
-        </w:rPr>
-        <w:t>its</w:t>
-      </w:r>
-      <w:proofErr w:type="gramEnd"/>
-      <w:r>
-        <w:rPr>
-          <w:rFonts w:cstheme="minorHAnsi"/>
-          <w:sz w:val="24"/>
-          <w:szCs w:val="24"/>
-          <w:lang w:val="en-US"/>
-        </w:rPr>
-        <w:t xml:space="preserve"> ok to put 1 or 2 sentences.</w:t>
+        <w:t>main topic (ex, IAM Fundamentals) - its ok to put 1 or 2 sentences.</w:t>
       </w:r>
     </w:p>
     <w:p>
@@ -4829,27 +4737,7 @@
           <w:szCs w:val="24"/>
           <w:lang w:val="en-US"/>
         </w:rPr>
-        <w:t xml:space="preserve">subtopic (1.0 Foundations, </w:t>
-      </w:r>
-      <w:proofErr w:type="spellStart"/>
-      <w:r>
-        <w:rPr>
-          <w:rFonts w:cstheme="minorHAnsi"/>
-          <w:sz w:val="24"/>
-          <w:szCs w:val="24"/>
-          <w:lang w:val="en-US"/>
-        </w:rPr>
-        <w:t>etc</w:t>
-      </w:r>
-      <w:proofErr w:type="spellEnd"/>
-      <w:r>
-        <w:rPr>
-          <w:rFonts w:cstheme="minorHAnsi"/>
-          <w:sz w:val="24"/>
-          <w:szCs w:val="24"/>
-          <w:lang w:val="en-US"/>
-        </w:rPr>
-        <w:t>)</w:t>
+        <w:t>subtopic (1.0 Foundations, etc)</w:t>
       </w:r>
     </w:p>
     <w:p>
@@ -4870,27 +4758,7 @@
           <w:szCs w:val="24"/>
           <w:lang w:val="en-US"/>
         </w:rPr>
-        <w:t xml:space="preserve">- it should be 1 page long. </w:t>
-      </w:r>
-      <w:proofErr w:type="gramStart"/>
-      <w:r>
-        <w:rPr>
-          <w:rFonts w:cstheme="minorHAnsi"/>
-          <w:sz w:val="24"/>
-          <w:szCs w:val="24"/>
-          <w:lang w:val="en-US"/>
-        </w:rPr>
-        <w:t>Its</w:t>
-      </w:r>
-      <w:proofErr w:type="gramEnd"/>
-      <w:r>
-        <w:rPr>
-          <w:rFonts w:cstheme="minorHAnsi"/>
-          <w:sz w:val="24"/>
-          <w:szCs w:val="24"/>
-          <w:lang w:val="en-US"/>
-        </w:rPr>
-        <w:t xml:space="preserve"> ok to exceed 1 page.</w:t>
+        <w:t>- it should be 1 page long. Its ok to exceed 1 page.</w:t>
       </w:r>
     </w:p>
     <w:p>
@@ -4911,27 +4779,7 @@
           <w:szCs w:val="24"/>
           <w:lang w:val="en-US"/>
         </w:rPr>
-        <w:t xml:space="preserve">- 3 </w:t>
-      </w:r>
-      <w:proofErr w:type="gramStart"/>
-      <w:r>
-        <w:rPr>
-          <w:rFonts w:cstheme="minorHAnsi"/>
-          <w:sz w:val="24"/>
-          <w:szCs w:val="24"/>
-          <w:lang w:val="en-US"/>
-        </w:rPr>
-        <w:t>paragraph</w:t>
-      </w:r>
-      <w:proofErr w:type="gramEnd"/>
-      <w:r>
-        <w:rPr>
-          <w:rFonts w:cstheme="minorHAnsi"/>
-          <w:sz w:val="24"/>
-          <w:szCs w:val="24"/>
-          <w:lang w:val="en-US"/>
-        </w:rPr>
-        <w:t xml:space="preserve"> each</w:t>
+        <w:t>- 3 paragraph each</w:t>
       </w:r>
     </w:p>
     <w:p>
@@ -4952,47 +4800,7 @@
           <w:szCs w:val="24"/>
           <w:lang w:val="en-US"/>
         </w:rPr>
-        <w:t xml:space="preserve">     1st paragraph - area of </w:t>
-      </w:r>
-      <w:proofErr w:type="spellStart"/>
-      <w:r>
-        <w:rPr>
-          <w:rFonts w:cstheme="minorHAnsi"/>
-          <w:sz w:val="24"/>
-          <w:szCs w:val="24"/>
-          <w:lang w:val="en-US"/>
-        </w:rPr>
-        <w:t>self reflection</w:t>
-      </w:r>
-      <w:proofErr w:type="spellEnd"/>
-      <w:r>
-        <w:rPr>
-          <w:rFonts w:cstheme="minorHAnsi"/>
-          <w:sz w:val="24"/>
-          <w:szCs w:val="24"/>
-          <w:lang w:val="en-US"/>
-        </w:rPr>
-        <w:t xml:space="preserve">. ex, this is what </w:t>
-      </w:r>
-      <w:proofErr w:type="spellStart"/>
-      <w:r>
-        <w:rPr>
-          <w:rFonts w:cstheme="minorHAnsi"/>
-          <w:sz w:val="24"/>
-          <w:szCs w:val="24"/>
-          <w:lang w:val="en-US"/>
-        </w:rPr>
-        <w:t>i</w:t>
-      </w:r>
-      <w:proofErr w:type="spellEnd"/>
-      <w:r>
-        <w:rPr>
-          <w:rFonts w:cstheme="minorHAnsi"/>
-          <w:sz w:val="24"/>
-          <w:szCs w:val="24"/>
-          <w:lang w:val="en-US"/>
-        </w:rPr>
-        <w:t xml:space="preserve"> learn...</w:t>
+        <w:t xml:space="preserve">     1st paragraph - area of self reflection. ex, this is what i learn...</w:t>
       </w:r>
     </w:p>
     <w:p>
@@ -5090,80 +4898,21 @@
           <w:lang w:val="en-US"/>
         </w:rPr>
       </w:pPr>
-      <w:proofErr w:type="gramStart"/>
-      <w:r>
-        <w:rPr>
-          <w:rFonts w:cstheme="minorHAnsi"/>
-          <w:sz w:val="24"/>
-          <w:szCs w:val="24"/>
-          <w:lang w:val="en-US"/>
-        </w:rPr>
-        <w:t>referencing :</w:t>
-      </w:r>
-      <w:proofErr w:type="gramEnd"/>
-      <w:r>
-        <w:rPr>
-          <w:rFonts w:cstheme="minorHAnsi"/>
-          <w:sz w:val="24"/>
-          <w:szCs w:val="24"/>
-          <w:lang w:val="en-US"/>
-        </w:rPr>
-        <w:t xml:space="preserve"> if using </w:t>
-      </w:r>
-      <w:proofErr w:type="spellStart"/>
-      <w:proofErr w:type="gramStart"/>
-      <w:r>
-        <w:rPr>
-          <w:rFonts w:cstheme="minorHAnsi"/>
-          <w:sz w:val="24"/>
-          <w:szCs w:val="24"/>
-          <w:lang w:val="en-US"/>
-        </w:rPr>
-        <w:t>chatgpt</w:t>
-      </w:r>
-      <w:proofErr w:type="spellEnd"/>
-      <w:r>
-        <w:rPr>
-          <w:rFonts w:cstheme="minorHAnsi"/>
-          <w:sz w:val="24"/>
-          <w:szCs w:val="24"/>
-          <w:lang w:val="en-US"/>
-        </w:rPr>
-        <w:t xml:space="preserve"> ,</w:t>
-      </w:r>
-      <w:proofErr w:type="gramEnd"/>
-      <w:r>
-        <w:rPr>
-          <w:rFonts w:cstheme="minorHAnsi"/>
-          <w:sz w:val="24"/>
-          <w:szCs w:val="24"/>
-          <w:lang w:val="en-US"/>
-        </w:rPr>
-        <w:t xml:space="preserve"> </w:t>
-      </w:r>
-      <w:proofErr w:type="spellStart"/>
-      <w:r>
-        <w:rPr>
-          <w:rFonts w:cstheme="minorHAnsi"/>
-          <w:sz w:val="24"/>
-          <w:szCs w:val="24"/>
-          <w:lang w:val="en-US"/>
-        </w:rPr>
-        <w:t>dont</w:t>
-      </w:r>
-      <w:proofErr w:type="spellEnd"/>
-      <w:r>
-        <w:rPr>
-          <w:rFonts w:cstheme="minorHAnsi"/>
-          <w:sz w:val="24"/>
-          <w:szCs w:val="24"/>
-          <w:lang w:val="en-US"/>
-        </w:rPr>
-        <w:t xml:space="preserve"> use it entirely. use it only for grammar checking, spelling.</w:t>
-      </w:r>
-    </w:p>
-    <w:p>
-      <w:pPr>
+      <w:r>
+        <w:rPr>
+          <w:rFonts w:cstheme="minorHAnsi"/>
+          <w:sz w:val="24"/>
+          <w:szCs w:val="24"/>
+          <w:lang w:val="en-US"/>
+        </w:rPr>
+        <w:t>referencing : if using chatgpt , dont use it entirely. use it only for grammar checking, spelling.</w:t>
+      </w:r>
+    </w:p>
+    <w:p>
+      <w:pPr>
+        <w:pBdr>
+          <w:bottom w:val="double" w:sz="6" w:space="1" w:color="auto"/>
+        </w:pBdr>
         <w:spacing w:line="480" w:lineRule="auto"/>
         <w:jc w:val="both"/>
         <w:rPr>
@@ -5180,27 +4929,7 @@
           <w:szCs w:val="24"/>
           <w:lang w:val="en-US"/>
         </w:rPr>
-        <w:t xml:space="preserve"> - reference the whole convo in </w:t>
-      </w:r>
-      <w:proofErr w:type="spellStart"/>
-      <w:r>
-        <w:rPr>
-          <w:rFonts w:cstheme="minorHAnsi"/>
-          <w:sz w:val="24"/>
-          <w:szCs w:val="24"/>
-          <w:lang w:val="en-US"/>
-        </w:rPr>
-        <w:t>chatgpt</w:t>
-      </w:r>
-      <w:proofErr w:type="spellEnd"/>
-      <w:r>
-        <w:rPr>
-          <w:rFonts w:cstheme="minorHAnsi"/>
-          <w:sz w:val="24"/>
-          <w:szCs w:val="24"/>
-          <w:lang w:val="en-US"/>
-        </w:rPr>
-        <w:t>. share the convo and put it in reference</w:t>
+        <w:t xml:space="preserve"> - reference the whole convo in chatgpt. share the convo and put it in reference</w:t>
       </w:r>
     </w:p>
     <w:p>
@@ -5214,6 +4943,37 @@
           <w:lang w:val="en-US"/>
         </w:rPr>
       </w:pPr>
+      <w:r>
+        <w:rPr>
+          <w:rFonts w:cstheme="minorHAnsi"/>
+          <w:sz w:val="24"/>
+          <w:szCs w:val="24"/>
+          <w:lang w:val="en-US"/>
+        </w:rPr>
+        <w:t>Editing this file to check if github will detect the changes in docx file.</w:t>
+      </w:r>
+    </w:p>
+    <w:p>
+      <w:pPr>
+        <w:spacing w:line="480" w:lineRule="auto"/>
+        <w:jc w:val="both"/>
+        <w:rPr>
+          <w:rFonts w:cstheme="minorHAnsi"/>
+          <w:sz w:val="24"/>
+          <w:szCs w:val="24"/>
+          <w:lang w:val="en-US"/>
+        </w:rPr>
+      </w:pPr>
+      <w:r>
+        <w:rPr>
+          <w:rFonts w:cstheme="minorHAnsi"/>
+          <w:sz w:val="24"/>
+          <w:szCs w:val="24"/>
+          <w:lang w:val="en-US"/>
+        </w:rPr>
+        <w:lastRenderedPageBreak/>
+        <w:t>Github can see the saved changes but will not show the specific change unless you download the file.</w:t>
+      </w:r>
     </w:p>
     <w:sectPr>
       <w:footerReference w:type="default" r:id="rId15"/>

</xml_diff>

<commit_message>
test- docs modified and closed. In github, closed is considered deleted
</commit_message>
<xml_diff>
--- a/Fall 2025/CYBR3030 Identity Management/Course Assessments/Portfolio Assignment/Portfolio Assignment - Arr Domingo.docx
+++ b/Fall 2025/CYBR3030 Identity Management/Course Assessments/Portfolio Assignment/Portfolio Assignment - Arr Domingo.docx
@@ -225,8 +225,18 @@
           <w:sz w:val="24"/>
           <w:szCs w:val="24"/>
         </w:rPr>
-        <w:t>Instructor: Sam El-Awour</w:t>
-      </w:r>
+        <w:t>Instructor: Sam El-</w:t>
+      </w:r>
+      <w:proofErr w:type="spellStart"/>
+      <w:r>
+        <w:rPr>
+          <w:rFonts w:cstheme="minorHAnsi"/>
+          <w:sz w:val="24"/>
+          <w:szCs w:val="24"/>
+        </w:rPr>
+        <w:t>Awour</w:t>
+      </w:r>
+      <w:proofErr w:type="spellEnd"/>
     </w:p>
     <w:sdt>
       <w:sdtPr>
@@ -3227,7 +3237,25 @@
           <w:szCs w:val="24"/>
           <w:lang w:val="en-US"/>
         </w:rPr>
-        <w:t xml:space="preserve"> Something you are happens with your characteristics. Physical </w:t>
+        <w:t xml:space="preserve"> Something you </w:t>
+      </w:r>
+      <w:proofErr w:type="gramStart"/>
+      <w:r>
+        <w:rPr>
+          <w:sz w:val="24"/>
+          <w:szCs w:val="24"/>
+          <w:lang w:val="en-US"/>
+        </w:rPr>
+        <w:t>are happens</w:t>
+      </w:r>
+      <w:proofErr w:type="gramEnd"/>
+      <w:r>
+        <w:rPr>
+          <w:sz w:val="24"/>
+          <w:szCs w:val="24"/>
+          <w:lang w:val="en-US"/>
+        </w:rPr>
+        <w:t xml:space="preserve"> with your characteristics. Physical </w:t>
       </w:r>
       <w:r>
         <w:rPr>
@@ -3853,15 +3881,61 @@
           <w:szCs w:val="24"/>
           <w:lang w:val="en-US"/>
         </w:rPr>
-        <w:t>define the actual actions a user can take, such as read</w:t>
-      </w:r>
-      <w:r>
-        <w:rPr>
-          <w:sz w:val="24"/>
-          <w:szCs w:val="24"/>
-          <w:lang w:val="en-US"/>
-        </w:rPr>
-        <w:t xml:space="preserve"> (r), write (w), or execute (x)</w:t>
+        <w:t xml:space="preserve">define the actual actions a user can take, such as </w:t>
+      </w:r>
+      <w:proofErr w:type="gramStart"/>
+      <w:r>
+        <w:rPr>
+          <w:sz w:val="24"/>
+          <w:szCs w:val="24"/>
+          <w:lang w:val="en-US"/>
+        </w:rPr>
+        <w:t>read</w:t>
+      </w:r>
+      <w:proofErr w:type="gramEnd"/>
+      <w:r>
+        <w:rPr>
+          <w:sz w:val="24"/>
+          <w:szCs w:val="24"/>
+          <w:lang w:val="en-US"/>
+        </w:rPr>
+        <w:t xml:space="preserve"> (r), </w:t>
+      </w:r>
+      <w:proofErr w:type="gramStart"/>
+      <w:r>
+        <w:rPr>
+          <w:sz w:val="24"/>
+          <w:szCs w:val="24"/>
+          <w:lang w:val="en-US"/>
+        </w:rPr>
+        <w:t>write</w:t>
+      </w:r>
+      <w:proofErr w:type="gramEnd"/>
+      <w:r>
+        <w:rPr>
+          <w:sz w:val="24"/>
+          <w:szCs w:val="24"/>
+          <w:lang w:val="en-US"/>
+        </w:rPr>
+        <w:t xml:space="preserve"> (w), or </w:t>
+      </w:r>
+      <w:proofErr w:type="gramStart"/>
+      <w:r>
+        <w:rPr>
+          <w:sz w:val="24"/>
+          <w:szCs w:val="24"/>
+          <w:lang w:val="en-US"/>
+        </w:rPr>
+        <w:t>execute</w:t>
+      </w:r>
+      <w:proofErr w:type="gramEnd"/>
+      <w:r>
+        <w:rPr>
+          <w:sz w:val="24"/>
+          <w:szCs w:val="24"/>
+          <w:lang w:val="en-US"/>
+        </w:rPr>
+        <w:t xml:space="preserve"> (x)</w:t>
       </w:r>
       <w:r>
         <w:rPr>
@@ -4384,7 +4458,27 @@
           <w:szCs w:val="24"/>
           <w:lang w:val="en-US"/>
         </w:rPr>
-        <w:t xml:space="preserve">Nexus Group. (n.d.). Identity Management (IdM) Introduction. </w:t>
+        <w:t>Nexus Group. (n.d.). Identity Management (</w:t>
+      </w:r>
+      <w:proofErr w:type="spellStart"/>
+      <w:r>
+        <w:rPr>
+          <w:rFonts w:cstheme="minorHAnsi"/>
+          <w:sz w:val="24"/>
+          <w:szCs w:val="24"/>
+          <w:lang w:val="en-US"/>
+        </w:rPr>
+        <w:t>IdM</w:t>
+      </w:r>
+      <w:proofErr w:type="spellEnd"/>
+      <w:r>
+        <w:rPr>
+          <w:rFonts w:cstheme="minorHAnsi"/>
+          <w:sz w:val="24"/>
+          <w:szCs w:val="24"/>
+          <w:lang w:val="en-US"/>
+        </w:rPr>
+        <w:t xml:space="preserve">) Introduction. </w:t>
       </w:r>
       <w:hyperlink r:id="rId10" w:history="1">
         <w:r>
@@ -4409,14 +4503,25 @@
           <w:lang w:val="en-US"/>
         </w:rPr>
       </w:pPr>
-      <w:r>
-        <w:rPr>
-          <w:rFonts w:cstheme="minorHAnsi"/>
-          <w:sz w:val="24"/>
-          <w:szCs w:val="24"/>
-          <w:lang w:val="en-US"/>
-        </w:rPr>
-        <w:t xml:space="preserve">EnigmaTracer. (n.d.). Cybersecurity Basics: Understanding IAAA Access Control. </w:t>
+      <w:proofErr w:type="spellStart"/>
+      <w:r>
+        <w:rPr>
+          <w:rFonts w:cstheme="minorHAnsi"/>
+          <w:sz w:val="24"/>
+          <w:szCs w:val="24"/>
+          <w:lang w:val="en-US"/>
+        </w:rPr>
+        <w:t>EnigmaTracer</w:t>
+      </w:r>
+      <w:proofErr w:type="spellEnd"/>
+      <w:r>
+        <w:rPr>
+          <w:rFonts w:cstheme="minorHAnsi"/>
+          <w:sz w:val="24"/>
+          <w:szCs w:val="24"/>
+          <w:lang w:val="en-US"/>
+        </w:rPr>
+        <w:t xml:space="preserve">. (n.d.). Cybersecurity Basics: Understanding IAAA Access Control. </w:t>
       </w:r>
       <w:hyperlink r:id="rId11" w:history="1">
         <w:r>
@@ -4516,14 +4621,25 @@
           <w:lang w:val="en-US"/>
         </w:rPr>
       </w:pPr>
-      <w:r>
-        <w:rPr>
-          <w:rFonts w:cstheme="minorHAnsi"/>
-          <w:sz w:val="24"/>
-          <w:szCs w:val="24"/>
-          <w:lang w:val="en-US"/>
-        </w:rPr>
-        <w:t xml:space="preserve">SecurEnds. (2025, May 14). Identity Lifecycle Management: A Complete Guide. </w:t>
+      <w:proofErr w:type="spellStart"/>
+      <w:r>
+        <w:rPr>
+          <w:rFonts w:cstheme="minorHAnsi"/>
+          <w:sz w:val="24"/>
+          <w:szCs w:val="24"/>
+          <w:lang w:val="en-US"/>
+        </w:rPr>
+        <w:t>SecurEnds</w:t>
+      </w:r>
+      <w:proofErr w:type="spellEnd"/>
+      <w:r>
+        <w:rPr>
+          <w:rFonts w:cstheme="minorHAnsi"/>
+          <w:sz w:val="24"/>
+          <w:szCs w:val="24"/>
+          <w:lang w:val="en-US"/>
+        </w:rPr>
+        <w:t xml:space="preserve">. (2025, May 14). Identity Lifecycle Management: A Complete Guide. </w:t>
       </w:r>
       <w:hyperlink r:id="rId14" w:history="1">
         <w:r>
@@ -4671,7 +4787,27 @@
           <w:szCs w:val="24"/>
           <w:lang w:val="en-US"/>
         </w:rPr>
-        <w:t>intro - rework at the end so other topic will be included.</w:t>
+        <w:t xml:space="preserve">intro - rework at the end so </w:t>
+      </w:r>
+      <w:proofErr w:type="gramStart"/>
+      <w:r>
+        <w:rPr>
+          <w:rFonts w:cstheme="minorHAnsi"/>
+          <w:sz w:val="24"/>
+          <w:szCs w:val="24"/>
+          <w:lang w:val="en-US"/>
+        </w:rPr>
+        <w:t>other</w:t>
+      </w:r>
+      <w:proofErr w:type="gramEnd"/>
+      <w:r>
+        <w:rPr>
+          <w:rFonts w:cstheme="minorHAnsi"/>
+          <w:sz w:val="24"/>
+          <w:szCs w:val="24"/>
+          <w:lang w:val="en-US"/>
+        </w:rPr>
+        <w:t xml:space="preserve"> topic will be included.</w:t>
       </w:r>
     </w:p>
     <w:p>
@@ -4704,7 +4840,27 @@
           <w:szCs w:val="24"/>
           <w:lang w:val="en-US"/>
         </w:rPr>
-        <w:t>main topic (ex, IAM Fundamentals) - its ok to put 1 or 2 sentences.</w:t>
+        <w:t xml:space="preserve">main topic (ex, IAM Fundamentals) - </w:t>
+      </w:r>
+      <w:proofErr w:type="gramStart"/>
+      <w:r>
+        <w:rPr>
+          <w:rFonts w:cstheme="minorHAnsi"/>
+          <w:sz w:val="24"/>
+          <w:szCs w:val="24"/>
+          <w:lang w:val="en-US"/>
+        </w:rPr>
+        <w:t>its</w:t>
+      </w:r>
+      <w:proofErr w:type="gramEnd"/>
+      <w:r>
+        <w:rPr>
+          <w:rFonts w:cstheme="minorHAnsi"/>
+          <w:sz w:val="24"/>
+          <w:szCs w:val="24"/>
+          <w:lang w:val="en-US"/>
+        </w:rPr>
+        <w:t xml:space="preserve"> ok to put 1 or 2 sentences.</w:t>
       </w:r>
     </w:p>
     <w:p>
@@ -4737,7 +4893,27 @@
           <w:szCs w:val="24"/>
           <w:lang w:val="en-US"/>
         </w:rPr>
-        <w:t>subtopic (1.0 Foundations, etc)</w:t>
+        <w:t xml:space="preserve">subtopic (1.0 Foundations, </w:t>
+      </w:r>
+      <w:proofErr w:type="spellStart"/>
+      <w:r>
+        <w:rPr>
+          <w:rFonts w:cstheme="minorHAnsi"/>
+          <w:sz w:val="24"/>
+          <w:szCs w:val="24"/>
+          <w:lang w:val="en-US"/>
+        </w:rPr>
+        <w:t>etc</w:t>
+      </w:r>
+      <w:proofErr w:type="spellEnd"/>
+      <w:r>
+        <w:rPr>
+          <w:rFonts w:cstheme="minorHAnsi"/>
+          <w:sz w:val="24"/>
+          <w:szCs w:val="24"/>
+          <w:lang w:val="en-US"/>
+        </w:rPr>
+        <w:t>)</w:t>
       </w:r>
     </w:p>
     <w:p>
@@ -4758,7 +4934,27 @@
           <w:szCs w:val="24"/>
           <w:lang w:val="en-US"/>
         </w:rPr>
-        <w:t>- it should be 1 page long. Its ok to exceed 1 page.</w:t>
+        <w:t xml:space="preserve">- it should be 1 page long. </w:t>
+      </w:r>
+      <w:proofErr w:type="gramStart"/>
+      <w:r>
+        <w:rPr>
+          <w:rFonts w:cstheme="minorHAnsi"/>
+          <w:sz w:val="24"/>
+          <w:szCs w:val="24"/>
+          <w:lang w:val="en-US"/>
+        </w:rPr>
+        <w:t>Its</w:t>
+      </w:r>
+      <w:proofErr w:type="gramEnd"/>
+      <w:r>
+        <w:rPr>
+          <w:rFonts w:cstheme="minorHAnsi"/>
+          <w:sz w:val="24"/>
+          <w:szCs w:val="24"/>
+          <w:lang w:val="en-US"/>
+        </w:rPr>
+        <w:t xml:space="preserve"> ok to exceed 1 page.</w:t>
       </w:r>
     </w:p>
     <w:p>
@@ -4779,7 +4975,27 @@
           <w:szCs w:val="24"/>
           <w:lang w:val="en-US"/>
         </w:rPr>
-        <w:t>- 3 paragraph each</w:t>
+        <w:t xml:space="preserve">- 3 </w:t>
+      </w:r>
+      <w:proofErr w:type="gramStart"/>
+      <w:r>
+        <w:rPr>
+          <w:rFonts w:cstheme="minorHAnsi"/>
+          <w:sz w:val="24"/>
+          <w:szCs w:val="24"/>
+          <w:lang w:val="en-US"/>
+        </w:rPr>
+        <w:t>paragraph</w:t>
+      </w:r>
+      <w:proofErr w:type="gramEnd"/>
+      <w:r>
+        <w:rPr>
+          <w:rFonts w:cstheme="minorHAnsi"/>
+          <w:sz w:val="24"/>
+          <w:szCs w:val="24"/>
+          <w:lang w:val="en-US"/>
+        </w:rPr>
+        <w:t xml:space="preserve"> each</w:t>
       </w:r>
     </w:p>
     <w:p>
@@ -4800,7 +5016,47 @@
           <w:szCs w:val="24"/>
           <w:lang w:val="en-US"/>
         </w:rPr>
-        <w:t xml:space="preserve">     1st paragraph - area of self reflection. ex, this is what i learn...</w:t>
+        <w:t xml:space="preserve">     1st paragraph - area of </w:t>
+      </w:r>
+      <w:proofErr w:type="spellStart"/>
+      <w:r>
+        <w:rPr>
+          <w:rFonts w:cstheme="minorHAnsi"/>
+          <w:sz w:val="24"/>
+          <w:szCs w:val="24"/>
+          <w:lang w:val="en-US"/>
+        </w:rPr>
+        <w:t>self reflection</w:t>
+      </w:r>
+      <w:proofErr w:type="spellEnd"/>
+      <w:r>
+        <w:rPr>
+          <w:rFonts w:cstheme="minorHAnsi"/>
+          <w:sz w:val="24"/>
+          <w:szCs w:val="24"/>
+          <w:lang w:val="en-US"/>
+        </w:rPr>
+        <w:t xml:space="preserve">. ex, this is what </w:t>
+      </w:r>
+      <w:proofErr w:type="spellStart"/>
+      <w:r>
+        <w:rPr>
+          <w:rFonts w:cstheme="minorHAnsi"/>
+          <w:sz w:val="24"/>
+          <w:szCs w:val="24"/>
+          <w:lang w:val="en-US"/>
+        </w:rPr>
+        <w:t>i</w:t>
+      </w:r>
+      <w:proofErr w:type="spellEnd"/>
+      <w:r>
+        <w:rPr>
+          <w:rFonts w:cstheme="minorHAnsi"/>
+          <w:sz w:val="24"/>
+          <w:szCs w:val="24"/>
+          <w:lang w:val="en-US"/>
+        </w:rPr>
+        <w:t xml:space="preserve"> learn...</w:t>
       </w:r>
     </w:p>
     <w:p>
@@ -4898,15 +5154,99 @@
           <w:lang w:val="en-US"/>
         </w:rPr>
       </w:pPr>
-      <w:r>
-        <w:rPr>
-          <w:rFonts w:cstheme="minorHAnsi"/>
-          <w:sz w:val="24"/>
-          <w:szCs w:val="24"/>
-          <w:lang w:val="en-US"/>
-        </w:rPr>
-        <w:t>referencing : if using chatgpt , dont use it entirely. use it only for grammar checking, spelling.</w:t>
-      </w:r>
+      <w:proofErr w:type="gramStart"/>
+      <w:r>
+        <w:rPr>
+          <w:rFonts w:cstheme="minorHAnsi"/>
+          <w:sz w:val="24"/>
+          <w:szCs w:val="24"/>
+          <w:lang w:val="en-US"/>
+        </w:rPr>
+        <w:t>referencing :</w:t>
+      </w:r>
+      <w:proofErr w:type="gramEnd"/>
+      <w:r>
+        <w:rPr>
+          <w:rFonts w:cstheme="minorHAnsi"/>
+          <w:sz w:val="24"/>
+          <w:szCs w:val="24"/>
+          <w:lang w:val="en-US"/>
+        </w:rPr>
+        <w:t xml:space="preserve"> if using </w:t>
+      </w:r>
+      <w:proofErr w:type="spellStart"/>
+      <w:proofErr w:type="gramStart"/>
+      <w:r>
+        <w:rPr>
+          <w:rFonts w:cstheme="minorHAnsi"/>
+          <w:sz w:val="24"/>
+          <w:szCs w:val="24"/>
+          <w:lang w:val="en-US"/>
+        </w:rPr>
+        <w:t>chatgpt</w:t>
+      </w:r>
+      <w:proofErr w:type="spellEnd"/>
+      <w:r>
+        <w:rPr>
+          <w:rFonts w:cstheme="minorHAnsi"/>
+          <w:sz w:val="24"/>
+          <w:szCs w:val="24"/>
+          <w:lang w:val="en-US"/>
+        </w:rPr>
+        <w:t xml:space="preserve"> ,</w:t>
+      </w:r>
+      <w:proofErr w:type="gramEnd"/>
+      <w:r>
+        <w:rPr>
+          <w:rFonts w:cstheme="minorHAnsi"/>
+          <w:sz w:val="24"/>
+          <w:szCs w:val="24"/>
+          <w:lang w:val="en-US"/>
+        </w:rPr>
+        <w:t xml:space="preserve"> </w:t>
+      </w:r>
+      <w:proofErr w:type="spellStart"/>
+      <w:r>
+        <w:rPr>
+          <w:rFonts w:cstheme="minorHAnsi"/>
+          <w:sz w:val="24"/>
+          <w:szCs w:val="24"/>
+          <w:lang w:val="en-US"/>
+        </w:rPr>
+        <w:t>dont</w:t>
+      </w:r>
+      <w:proofErr w:type="spellEnd"/>
+      <w:r>
+        <w:rPr>
+          <w:rFonts w:cstheme="minorHAnsi"/>
+          <w:sz w:val="24"/>
+          <w:szCs w:val="24"/>
+          <w:lang w:val="en-US"/>
+        </w:rPr>
+        <w:t xml:space="preserve"> use it entirely. use it only for grammar checking, </w:t>
+      </w:r>
+      <w:proofErr w:type="spellStart"/>
+      <w:proofErr w:type="gramStart"/>
+      <w:r>
+        <w:rPr>
+          <w:rFonts w:cstheme="minorHAnsi"/>
+          <w:sz w:val="24"/>
+          <w:szCs w:val="24"/>
+          <w:lang w:val="en-US"/>
+        </w:rPr>
+        <w:t>spelling.</w:t>
+      </w:r>
+      <w:r>
+        <w:rPr>
+          <w:rFonts w:cstheme="minorHAnsi"/>
+          <w:sz w:val="24"/>
+          <w:szCs w:val="24"/>
+          <w:lang w:val="en-US"/>
+        </w:rPr>
+        <w:t>s</w:t>
+      </w:r>
+      <w:proofErr w:type="spellEnd"/>
+      <w:proofErr w:type="gramEnd"/>
     </w:p>
     <w:p>
       <w:pPr>
@@ -4929,7 +5269,27 @@
           <w:szCs w:val="24"/>
           <w:lang w:val="en-US"/>
         </w:rPr>
-        <w:t xml:space="preserve"> - reference the whole convo in chatgpt. share the convo and put it in reference</w:t>
+        <w:t xml:space="preserve"> - reference the whole convo in </w:t>
+      </w:r>
+      <w:proofErr w:type="spellStart"/>
+      <w:r>
+        <w:rPr>
+          <w:rFonts w:cstheme="minorHAnsi"/>
+          <w:sz w:val="24"/>
+          <w:szCs w:val="24"/>
+          <w:lang w:val="en-US"/>
+        </w:rPr>
+        <w:t>chatgpt</w:t>
+      </w:r>
+      <w:proofErr w:type="spellEnd"/>
+      <w:r>
+        <w:rPr>
+          <w:rFonts w:cstheme="minorHAnsi"/>
+          <w:sz w:val="24"/>
+          <w:szCs w:val="24"/>
+          <w:lang w:val="en-US"/>
+        </w:rPr>
+        <w:t>. share the convo and put it in reference</w:t>
       </w:r>
     </w:p>
     <w:p>
@@ -4950,7 +5310,27 @@
           <w:szCs w:val="24"/>
           <w:lang w:val="en-US"/>
         </w:rPr>
-        <w:t>Editing this file to check if github will detect the changes in docx file.</w:t>
+        <w:t xml:space="preserve">Editing this file to check if </w:t>
+      </w:r>
+      <w:proofErr w:type="spellStart"/>
+      <w:r>
+        <w:rPr>
+          <w:rFonts w:cstheme="minorHAnsi"/>
+          <w:sz w:val="24"/>
+          <w:szCs w:val="24"/>
+          <w:lang w:val="en-US"/>
+        </w:rPr>
+        <w:t>github</w:t>
+      </w:r>
+      <w:proofErr w:type="spellEnd"/>
+      <w:r>
+        <w:rPr>
+          <w:rFonts w:cstheme="minorHAnsi"/>
+          <w:sz w:val="24"/>
+          <w:szCs w:val="24"/>
+          <w:lang w:val="en-US"/>
+        </w:rPr>
+        <w:t xml:space="preserve"> will detect the changes in docx file.</w:t>
       </w:r>
     </w:p>
     <w:p>
@@ -4964,6 +5344,7 @@
           <w:lang w:val="en-US"/>
         </w:rPr>
       </w:pPr>
+      <w:proofErr w:type="spellStart"/>
       <w:r>
         <w:rPr>
           <w:rFonts w:cstheme="minorHAnsi"/>
@@ -4972,7 +5353,17 @@
           <w:lang w:val="en-US"/>
         </w:rPr>
         <w:lastRenderedPageBreak/>
-        <w:t>Github can see the saved changes but will not show the specific change unless you download the file.</w:t>
+        <w:t>Github</w:t>
+      </w:r>
+      <w:proofErr w:type="spellEnd"/>
+      <w:r>
+        <w:rPr>
+          <w:rFonts w:cstheme="minorHAnsi"/>
+          <w:sz w:val="24"/>
+          <w:szCs w:val="24"/>
+          <w:lang w:val="en-US"/>
+        </w:rPr>
+        <w:t xml:space="preserve"> can see the saved changes but will not show the specific change unless you download the file.</w:t>
       </w:r>
     </w:p>
     <w:sectPr>

</xml_diff>

<commit_message>
3030 Prtfolio assignment IN PROG
</commit_message>
<xml_diff>
--- a/Fall 2025/CYBR3030 Identity Management/Course Assessments/Portfolio Assignment/Portfolio Assignment - Arr Domingo.docx
+++ b/Fall 2025/CYBR3030 Identity Management/Course Assessments/Portfolio Assignment/Portfolio Assignment - Arr Domingo.docx
@@ -30,6 +30,29 @@
         <w:jc w:val="center"/>
         <w:rPr>
           <w:rFonts w:cstheme="minorHAnsi"/>
+          <w:b/>
+          <w:bCs/>
+          <w:sz w:val="72"/>
+          <w:szCs w:val="72"/>
+        </w:rPr>
+      </w:pPr>
+      <w:r>
+        <w:rPr>
+          <w:rFonts w:cstheme="minorHAnsi"/>
+          <w:b/>
+          <w:bCs/>
+          <w:sz w:val="72"/>
+          <w:szCs w:val="72"/>
+        </w:rPr>
+        <w:t>Portfolio Assignment</w:t>
+      </w:r>
+    </w:p>
+    <w:p>
+      <w:pPr>
+        <w:spacing w:line="480" w:lineRule="auto"/>
+        <w:jc w:val="center"/>
+        <w:rPr>
+          <w:rFonts w:cstheme="minorHAnsi"/>
           <w:sz w:val="36"/>
           <w:szCs w:val="36"/>
         </w:rPr>
@@ -40,7 +63,7 @@
           <w:sz w:val="36"/>
           <w:szCs w:val="36"/>
         </w:rPr>
-        <w:t>Portfolio Assignment</w:t>
+        <w:t>Identity Management – CYBR 3030</w:t>
       </w:r>
     </w:p>
     <w:p>
@@ -49,18 +72,10 @@
         <w:jc w:val="center"/>
         <w:rPr>
           <w:rFonts w:cstheme="minorHAnsi"/>
-          <w:sz w:val="36"/>
-          <w:szCs w:val="36"/>
-        </w:rPr>
-      </w:pPr>
-      <w:r>
-        <w:rPr>
-          <w:rFonts w:cstheme="minorHAnsi"/>
-          <w:sz w:val="36"/>
-          <w:szCs w:val="36"/>
-        </w:rPr>
-        <w:t>Identity Management – CYBR 3030</w:t>
-      </w:r>
+          <w:sz w:val="24"/>
+          <w:szCs w:val="24"/>
+        </w:rPr>
+      </w:pPr>
     </w:p>
     <w:p>
       <w:pPr>
@@ -116,6 +131,14 @@
           <w:szCs w:val="24"/>
         </w:rPr>
       </w:pPr>
+      <w:r>
+        <w:rPr>
+          <w:rFonts w:cstheme="minorHAnsi"/>
+          <w:sz w:val="24"/>
+          <w:szCs w:val="24"/>
+        </w:rPr>
+        <w:t>Arr Domingo</w:t>
+      </w:r>
     </w:p>
     <w:p>
       <w:pPr>
@@ -133,7 +156,7 @@
           <w:sz w:val="24"/>
           <w:szCs w:val="24"/>
         </w:rPr>
-        <w:t>Arr Domingo</w:t>
+        <w:t>Student ID: 200458099</w:t>
       </w:r>
     </w:p>
     <w:p>
@@ -146,14 +169,6 @@
           <w:szCs w:val="24"/>
         </w:rPr>
       </w:pPr>
-      <w:r>
-        <w:rPr>
-          <w:rFonts w:cstheme="minorHAnsi"/>
-          <w:sz w:val="24"/>
-          <w:szCs w:val="24"/>
-        </w:rPr>
-        <w:t>Student ID: 200458099</w:t>
-      </w:r>
     </w:p>
     <w:p>
       <w:pPr>
@@ -191,6 +206,16 @@
     <w:p>
       <w:pPr>
         <w:spacing w:line="480" w:lineRule="auto"/>
+        <w:rPr>
+          <w:rFonts w:cstheme="minorHAnsi"/>
+          <w:sz w:val="24"/>
+          <w:szCs w:val="24"/>
+        </w:rPr>
+      </w:pPr>
+    </w:p>
+    <w:p>
+      <w:pPr>
+        <w:spacing w:line="480" w:lineRule="auto"/>
         <w:jc w:val="center"/>
         <w:rPr>
           <w:rFonts w:cstheme="minorHAnsi"/>
@@ -198,33 +223,13 @@
           <w:szCs w:val="24"/>
         </w:rPr>
       </w:pPr>
-    </w:p>
-    <w:p>
-      <w:pPr>
-        <w:spacing w:line="480" w:lineRule="auto"/>
-        <w:rPr>
-          <w:rFonts w:cstheme="minorHAnsi"/>
-          <w:sz w:val="24"/>
-          <w:szCs w:val="24"/>
-        </w:rPr>
-      </w:pPr>
-    </w:p>
-    <w:p>
-      <w:pPr>
-        <w:spacing w:line="480" w:lineRule="auto"/>
-        <w:jc w:val="center"/>
-        <w:rPr>
-          <w:rFonts w:cstheme="minorHAnsi"/>
-          <w:sz w:val="24"/>
-          <w:szCs w:val="24"/>
-        </w:rPr>
-      </w:pPr>
-      <w:r>
-        <w:rPr>
-          <w:rFonts w:cstheme="minorHAnsi"/>
-          <w:sz w:val="24"/>
-          <w:szCs w:val="24"/>
-        </w:rPr>
+      <w:r>
+        <w:rPr>
+          <w:rFonts w:cstheme="minorHAnsi"/>
+          <w:sz w:val="24"/>
+          <w:szCs w:val="24"/>
+        </w:rPr>
+        <w:lastRenderedPageBreak/>
         <w:t>Instructor: Sam El-</w:t>
       </w:r>
       <w:proofErr w:type="spellStart"/>
@@ -2634,9 +2639,21 @@
           <w:szCs w:val="24"/>
           <w:lang w:val="en-US"/>
         </w:rPr>
-        <w:t>Foundations of Identity &amp; Access Management (IAM)</w:t>
+        <w:t xml:space="preserve">Foundations </w:t>
+      </w:r>
+      <w:bookmarkStart w:id="4" w:name="_Hlk213065996"/>
+      <w:r>
+        <w:rPr>
+          <w:rFonts w:asciiTheme="minorHAnsi" w:hAnsiTheme="minorHAnsi" w:cstheme="minorHAnsi"/>
+          <w:color w:val="auto"/>
+          <w:sz w:val="24"/>
+          <w:szCs w:val="24"/>
+          <w:lang w:val="en-US"/>
+        </w:rPr>
+        <w:t>of Identity &amp; Access Management (IAM)</w:t>
       </w:r>
       <w:bookmarkEnd w:id="3"/>
+      <w:bookmarkEnd w:id="4"/>
     </w:p>
     <w:p>
       <w:pPr>
@@ -2650,6 +2667,7 @@
           <w:lang w:val="en-US"/>
         </w:rPr>
       </w:pPr>
+      <w:bookmarkStart w:id="5" w:name="_Hlk213066023"/>
       <w:r>
         <w:rPr>
           <w:rFonts w:cstheme="minorHAnsi"/>
@@ -3055,6 +3073,7 @@
         <w:t xml:space="preserve"> This final phase generally asking a question of “What did you do?”.</w:t>
       </w:r>
     </w:p>
+    <w:bookmarkEnd w:id="5"/>
     <w:p>
       <w:pPr>
         <w:spacing w:line="480" w:lineRule="auto"/>
@@ -3081,7 +3100,7 @@
           <w:lang w:val="en-US"/>
         </w:rPr>
       </w:pPr>
-      <w:bookmarkStart w:id="4" w:name="_Toc209136609"/>
+      <w:bookmarkStart w:id="6" w:name="_Toc209136609"/>
       <w:r>
         <w:rPr>
           <w:rFonts w:asciiTheme="minorHAnsi" w:hAnsiTheme="minorHAnsi" w:cstheme="minorHAnsi"/>
@@ -3090,8 +3109,9 @@
           <w:szCs w:val="24"/>
           <w:lang w:val="en-US"/>
         </w:rPr>
-        <w:t xml:space="preserve">2.0 Authentication Mechanism &amp; </w:t>
-      </w:r>
+        <w:t xml:space="preserve">2.0 Authentication </w:t>
+      </w:r>
+      <w:bookmarkStart w:id="7" w:name="_Hlk213066104"/>
       <w:r>
         <w:rPr>
           <w:rFonts w:asciiTheme="minorHAnsi" w:hAnsiTheme="minorHAnsi" w:cstheme="minorHAnsi"/>
@@ -3100,7 +3120,7 @@
           <w:szCs w:val="24"/>
           <w:lang w:val="en-US"/>
         </w:rPr>
-        <w:t>M</w:t>
+        <w:t xml:space="preserve">Mechanism &amp; </w:t>
       </w:r>
       <w:r>
         <w:rPr>
@@ -3110,9 +3130,20 @@
           <w:szCs w:val="24"/>
           <w:lang w:val="en-US"/>
         </w:rPr>
+        <w:t>M</w:t>
+      </w:r>
+      <w:r>
+        <w:rPr>
+          <w:rFonts w:asciiTheme="minorHAnsi" w:hAnsiTheme="minorHAnsi" w:cstheme="minorHAnsi"/>
+          <w:color w:val="auto"/>
+          <w:sz w:val="24"/>
+          <w:szCs w:val="24"/>
+          <w:lang w:val="en-US"/>
+        </w:rPr>
         <w:t>anagement</w:t>
       </w:r>
-      <w:bookmarkEnd w:id="4"/>
+      <w:bookmarkEnd w:id="6"/>
+      <w:bookmarkEnd w:id="7"/>
     </w:p>
     <w:p>
       <w:pPr>
@@ -3157,6 +3188,14 @@
           <w:lang w:val="en-US"/>
         </w:rPr>
         <w:tab/>
+      </w:r>
+      <w:bookmarkStart w:id="8" w:name="_Hlk213066132"/>
+      <w:r>
+        <w:rPr>
+          <w:sz w:val="24"/>
+          <w:szCs w:val="24"/>
+          <w:lang w:val="en-US"/>
+        </w:rPr>
         <w:t xml:space="preserve">Something you know happens with your knowledge. </w:t>
       </w:r>
       <w:r>
@@ -3609,6 +3648,7 @@
         <w:t xml:space="preserve"> removes their identity and revokes all access rights from the system. This prevents potential security risks from former employees or inactive accounts.</w:t>
       </w:r>
     </w:p>
+    <w:bookmarkEnd w:id="8"/>
     <w:p>
       <w:pPr>
         <w:spacing w:line="480" w:lineRule="auto"/>
@@ -3633,7 +3673,7 @@
           <w:lang w:val="en-US"/>
         </w:rPr>
       </w:pPr>
-      <w:bookmarkStart w:id="5" w:name="_Toc209136610"/>
+      <w:bookmarkStart w:id="9" w:name="_Toc209136610"/>
       <w:r>
         <w:rPr>
           <w:rFonts w:asciiTheme="minorHAnsi" w:hAnsiTheme="minorHAnsi" w:cstheme="minorHAnsi"/>
@@ -3642,9 +3682,21 @@
           <w:szCs w:val="24"/>
           <w:lang w:val="en-US"/>
         </w:rPr>
-        <w:t>3.0 Authorization &amp; Accountability</w:t>
-      </w:r>
-      <w:bookmarkEnd w:id="5"/>
+        <w:t xml:space="preserve">3.0 </w:t>
+      </w:r>
+      <w:bookmarkStart w:id="10" w:name="_Hlk213066170"/>
+      <w:r>
+        <w:rPr>
+          <w:rFonts w:asciiTheme="minorHAnsi" w:hAnsiTheme="minorHAnsi" w:cstheme="minorHAnsi"/>
+          <w:color w:val="auto"/>
+          <w:sz w:val="24"/>
+          <w:szCs w:val="24"/>
+          <w:lang w:val="en-US"/>
+        </w:rPr>
+        <w:t>Authorization &amp; Accountability</w:t>
+      </w:r>
+      <w:bookmarkEnd w:id="9"/>
+      <w:bookmarkEnd w:id="10"/>
     </w:p>
     <w:p>
       <w:pPr>
@@ -4046,7 +4098,7 @@
           <w:lang w:val="en-US"/>
         </w:rPr>
       </w:pPr>
-      <w:bookmarkStart w:id="6" w:name="_Toc209136611"/>
+      <w:bookmarkStart w:id="11" w:name="_Toc209136611"/>
       <w:r>
         <w:rPr>
           <w:rFonts w:asciiTheme="minorHAnsi" w:hAnsiTheme="minorHAnsi" w:cstheme="minorHAnsi"/>
@@ -4057,7 +4109,7 @@
         </w:rPr>
         <w:t>4.0 Managing IAAA in Windows</w:t>
       </w:r>
-      <w:bookmarkEnd w:id="6"/>
+      <w:bookmarkEnd w:id="11"/>
     </w:p>
     <w:p>
       <w:pPr>
@@ -4086,7 +4138,8 @@
           <w:lang w:val="en-US"/>
         </w:rPr>
       </w:pPr>
-      <w:bookmarkStart w:id="7" w:name="_Toc209136612"/>
+      <w:bookmarkStart w:id="12" w:name="_Toc209136612"/>
+      <w:bookmarkStart w:id="13" w:name="_Hlk213066235"/>
       <w:r>
         <w:rPr>
           <w:rFonts w:asciiTheme="minorHAnsi" w:hAnsiTheme="minorHAnsi" w:cstheme="minorHAnsi"/>
@@ -4098,7 +4151,7 @@
         <w:lastRenderedPageBreak/>
         <w:t>5.0 Managing IAAA in Linux</w:t>
       </w:r>
-      <w:bookmarkEnd w:id="7"/>
+      <w:bookmarkEnd w:id="12"/>
     </w:p>
     <w:p>
       <w:pPr>
@@ -4113,7 +4166,7 @@
           <w:lang w:val="en-US"/>
         </w:rPr>
       </w:pPr>
-      <w:bookmarkStart w:id="8" w:name="_Toc209136613"/>
+      <w:bookmarkStart w:id="14" w:name="_Toc209136613"/>
       <w:r>
         <w:rPr>
           <w:rFonts w:asciiTheme="minorHAnsi" w:hAnsiTheme="minorHAnsi" w:cstheme="minorHAnsi"/>
@@ -4124,7 +4177,7 @@
         </w:rPr>
         <w:t>Enterprise IAM</w:t>
       </w:r>
-      <w:bookmarkEnd w:id="8"/>
+      <w:bookmarkEnd w:id="14"/>
     </w:p>
     <w:p>
       <w:pPr>
@@ -4139,7 +4192,7 @@
           <w:lang w:val="en-US"/>
         </w:rPr>
       </w:pPr>
-      <w:bookmarkStart w:id="9" w:name="_Toc209136614"/>
+      <w:bookmarkStart w:id="15" w:name="_Toc209136614"/>
       <w:r>
         <w:rPr>
           <w:rFonts w:asciiTheme="minorHAnsi" w:hAnsiTheme="minorHAnsi" w:cstheme="minorHAnsi"/>
@@ -4150,7 +4203,7 @@
         </w:rPr>
         <w:t>6.0 Enterprise Identity Repository</w:t>
       </w:r>
-      <w:bookmarkEnd w:id="9"/>
+      <w:bookmarkEnd w:id="15"/>
     </w:p>
     <w:p>
       <w:pPr>
@@ -4165,7 +4218,7 @@
           <w:lang w:val="en-US"/>
         </w:rPr>
       </w:pPr>
-      <w:bookmarkStart w:id="10" w:name="_Toc209136615"/>
+      <w:bookmarkStart w:id="16" w:name="_Toc209136615"/>
       <w:r>
         <w:rPr>
           <w:rFonts w:asciiTheme="minorHAnsi" w:hAnsiTheme="minorHAnsi" w:cstheme="minorHAnsi"/>
@@ -4176,7 +4229,7 @@
         </w:rPr>
         <w:t>7.0 Privileged Access Management</w:t>
       </w:r>
-      <w:bookmarkEnd w:id="10"/>
+      <w:bookmarkEnd w:id="16"/>
     </w:p>
     <w:p>
       <w:pPr>
@@ -4191,7 +4244,7 @@
           <w:lang w:val="en-US"/>
         </w:rPr>
       </w:pPr>
-      <w:bookmarkStart w:id="11" w:name="_Toc209136616"/>
+      <w:bookmarkStart w:id="17" w:name="_Toc209136616"/>
       <w:r>
         <w:rPr>
           <w:rFonts w:asciiTheme="minorHAnsi" w:hAnsiTheme="minorHAnsi" w:cstheme="minorHAnsi"/>
@@ -4202,7 +4255,7 @@
         </w:rPr>
         <w:t>8.0 Enterprise Password Policy Management</w:t>
       </w:r>
-      <w:bookmarkEnd w:id="11"/>
+      <w:bookmarkEnd w:id="17"/>
     </w:p>
     <w:p>
       <w:pPr>
@@ -4217,7 +4270,7 @@
           <w:lang w:val="en-US"/>
         </w:rPr>
       </w:pPr>
-      <w:bookmarkStart w:id="12" w:name="_Toc209136617"/>
+      <w:bookmarkStart w:id="18" w:name="_Toc209136617"/>
       <w:r>
         <w:rPr>
           <w:rFonts w:asciiTheme="minorHAnsi" w:hAnsiTheme="minorHAnsi" w:cstheme="minorHAnsi"/>
@@ -4228,7 +4281,7 @@
         </w:rPr>
         <w:t>9.0 Integrated Access Management &amp; IDM</w:t>
       </w:r>
-      <w:bookmarkEnd w:id="12"/>
+      <w:bookmarkEnd w:id="18"/>
     </w:p>
     <w:p>
       <w:pPr>
@@ -4243,7 +4296,7 @@
           <w:lang w:val="en-US"/>
         </w:rPr>
       </w:pPr>
-      <w:bookmarkStart w:id="13" w:name="_Toc209136618"/>
+      <w:bookmarkStart w:id="19" w:name="_Toc209136618"/>
       <w:r>
         <w:rPr>
           <w:rFonts w:asciiTheme="minorHAnsi" w:hAnsiTheme="minorHAnsi" w:cstheme="minorHAnsi"/>
@@ -4254,7 +4307,7 @@
         </w:rPr>
         <w:t>10.0 Applying Access Management &amp; IDM</w:t>
       </w:r>
-      <w:bookmarkEnd w:id="13"/>
+      <w:bookmarkEnd w:id="19"/>
     </w:p>
     <w:p>
       <w:pPr>
@@ -4269,7 +4322,7 @@
           <w:lang w:val="en-US"/>
         </w:rPr>
       </w:pPr>
-      <w:bookmarkStart w:id="14" w:name="_Toc209136619"/>
+      <w:bookmarkStart w:id="20" w:name="_Toc209136619"/>
       <w:r>
         <w:rPr>
           <w:rFonts w:asciiTheme="minorHAnsi" w:hAnsiTheme="minorHAnsi" w:cstheme="minorHAnsi"/>
@@ -4280,7 +4333,7 @@
         </w:rPr>
         <w:t>1.0 Network Authentication &amp; Access Protocol</w:t>
       </w:r>
-      <w:bookmarkEnd w:id="14"/>
+      <w:bookmarkEnd w:id="20"/>
     </w:p>
     <w:p>
       <w:pPr>
@@ -4295,7 +4348,7 @@
           <w:lang w:val="en-US"/>
         </w:rPr>
       </w:pPr>
-      <w:bookmarkStart w:id="15" w:name="_Toc209136620"/>
+      <w:bookmarkStart w:id="21" w:name="_Toc209136620"/>
       <w:r>
         <w:rPr>
           <w:rFonts w:asciiTheme="minorHAnsi" w:hAnsiTheme="minorHAnsi" w:cstheme="minorHAnsi"/>
@@ -4306,7 +4359,7 @@
         </w:rPr>
         <w:t>IAM Governance</w:t>
       </w:r>
-      <w:bookmarkEnd w:id="15"/>
+      <w:bookmarkEnd w:id="21"/>
     </w:p>
     <w:p>
       <w:pPr>
@@ -4321,7 +4374,7 @@
           <w:lang w:val="en-US"/>
         </w:rPr>
       </w:pPr>
-      <w:bookmarkStart w:id="16" w:name="_Toc209136621"/>
+      <w:bookmarkStart w:id="22" w:name="_Toc209136621"/>
       <w:r>
         <w:rPr>
           <w:rFonts w:asciiTheme="minorHAnsi" w:hAnsiTheme="minorHAnsi" w:cstheme="minorHAnsi"/>
@@ -4332,7 +4385,7 @@
         </w:rPr>
         <w:t>12.0 Data Ownership &amp; Access Validation</w:t>
       </w:r>
-      <w:bookmarkEnd w:id="16"/>
+      <w:bookmarkEnd w:id="22"/>
     </w:p>
     <w:p>
       <w:pPr>
@@ -4347,7 +4400,7 @@
           <w:lang w:val="en-US"/>
         </w:rPr>
       </w:pPr>
-      <w:bookmarkStart w:id="17" w:name="_Toc209136622"/>
+      <w:bookmarkStart w:id="23" w:name="_Toc209136622"/>
       <w:r>
         <w:rPr>
           <w:rFonts w:asciiTheme="minorHAnsi" w:hAnsiTheme="minorHAnsi" w:cstheme="minorHAnsi"/>
@@ -4358,7 +4411,7 @@
         </w:rPr>
         <w:t>13.0 Identity &amp; Access Validation</w:t>
       </w:r>
-      <w:bookmarkEnd w:id="17"/>
+      <w:bookmarkEnd w:id="23"/>
     </w:p>
     <w:p>
       <w:pPr>
@@ -4373,7 +4426,7 @@
           <w:lang w:val="en-US"/>
         </w:rPr>
       </w:pPr>
-      <w:bookmarkStart w:id="18" w:name="_Toc209136623"/>
+      <w:bookmarkStart w:id="24" w:name="_Toc209136623"/>
       <w:r>
         <w:rPr>
           <w:rFonts w:asciiTheme="minorHAnsi" w:hAnsiTheme="minorHAnsi" w:cstheme="minorHAnsi"/>
@@ -4384,8 +4437,9 @@
         </w:rPr>
         <w:t>14.0 Segregation of Duties &amp; Job Rotation</w:t>
       </w:r>
-      <w:bookmarkEnd w:id="18"/>
-    </w:p>
+      <w:bookmarkEnd w:id="24"/>
+    </w:p>
+    <w:bookmarkEnd w:id="13"/>
     <w:p>
       <w:pPr>
         <w:spacing w:line="480" w:lineRule="auto"/>
@@ -4692,6 +4746,7 @@
           <w:lang w:val="en-US"/>
         </w:rPr>
       </w:pPr>
+      <w:bookmarkStart w:id="25" w:name="_Hlk213065494"/>
       <w:r>
         <w:rPr>
           <w:rFonts w:cstheme="minorHAnsi"/>
@@ -5365,6 +5420,7 @@
         </w:rPr>
         <w:t xml:space="preserve"> can see the saved changes but will not show the specific change unless you download the file.</w:t>
       </w:r>
+      <w:bookmarkEnd w:id="25"/>
     </w:p>
     <w:sectPr>
       <w:footerReference w:type="default" r:id="rId15"/>

</xml_diff>